<commit_message>
Revised edits as per Peer review
</commit_message>
<xml_diff>
--- a/Data section.docx
+++ b/Data section.docx
@@ -56,21 +56,7 @@
         <w:rPr>
           <w:lang w:val="en-US"/>
         </w:rPr>
-        <w:t xml:space="preserve">To build this machine learning algorithm for predicting the severity of </w:t>
-      </w:r>
-      <w:proofErr w:type="gramStart"/>
-      <w:r>
-        <w:rPr>
-          <w:lang w:val="en-US"/>
-        </w:rPr>
-        <w:t>a</w:t>
-      </w:r>
-      <w:proofErr w:type="gramEnd"/>
-      <w:r>
-        <w:rPr>
-          <w:lang w:val="en-US"/>
-        </w:rPr>
-        <w:t xml:space="preserve"> accident</w:t>
+        <w:t>To build this machine learning algorithm for predicting the severity of a accident</w:t>
       </w:r>
       <w:r>
         <w:rPr>
@@ -285,10 +271,7 @@
               </w:rPr>
             </w:pPr>
             <w:r>
-              <w:t xml:space="preserve">Text, </w:t>
-            </w:r>
-            <w:r>
-              <w:t>300</w:t>
+              <w:t>Text, 300</w:t>
             </w:r>
           </w:p>
         </w:tc>
@@ -568,10 +551,7 @@
           </w:tcPr>
           <w:p>
             <w:r>
-              <w:t>T</w:t>
-            </w:r>
-            <w:r>
-              <w:t>he number of vehicles involved in the collision</w:t>
+              <w:t>The number of vehicles involved in the collision</w:t>
             </w:r>
           </w:p>
         </w:tc>
@@ -642,13 +622,7 @@
         <w:t xml:space="preserve">The labeled data would be </w:t>
       </w:r>
       <w:r>
-        <w:t>SEVERITYCODE</w:t>
-      </w:r>
-      <w:r>
-        <w:t xml:space="preserve"> (Text,100) which is a</w:t>
-      </w:r>
-      <w:r>
-        <w:t xml:space="preserve"> code that corresponds to the severity of the collision: </w:t>
+        <w:t xml:space="preserve">SEVERITYCODE (Text,100) which is a code that corresponds to the severity of the collision: </w:t>
       </w:r>
     </w:p>
     <w:p>
@@ -677,6 +651,24 @@
       </w:r>
     </w:p>
     <w:p>
+      <w:r>
+        <w:rPr>
+          <w:lang w:val="en-US"/>
+        </w:rPr>
+        <w:t>Examples of feature set is g</w:t>
+      </w:r>
+      <w:r>
+        <w:rPr>
+          <w:lang w:val="en-US"/>
+        </w:rPr>
+        <w:t>iven a scenario, if the driver is provided with a prediction to estimate the severity of accident in for a given weather, light conditions, etc. he/she will be well equipped to take a uniform decisions and drive carefully</w:t>
+      </w:r>
+      <w:r>
+        <w:rPr>
+          <w:lang w:val="en-US"/>
+        </w:rPr>
+        <w:t>. An emergency response team would be on alert during bad weather on a specific junction of road. Traffic inspector can monitor highly vulnerable road junctions during bad weather and heavy traffic.</w:t>
+      </w:r>
       <w:bookmarkStart w:id="0" w:name="_GoBack"/>
       <w:bookmarkEnd w:id="0"/>
     </w:p>

</xml_diff>